<commit_message>
Actualizacion del dashboard y Gestion de usuarios desde Admin
</commit_message>
<xml_diff>
--- a/gestor_reservas_frontend/frontend_documentacion/11. Pagina Mis Reservas como User.docx
+++ b/gestor_reservas_frontend/frontend_documentacion/11. Pagina Mis Reservas como User.docx
@@ -121,15 +121,12 @@
     </w:p>
     <w:p>
       <w:r>
-        <w:rPr>
-          <w:noProof/>
-        </w:rPr>
         <w:lastRenderedPageBreak/>
         <w:drawing>
-          <wp:inline distT="0" distB="0" distL="0" distR="0" wp14:anchorId="0D99C11E" wp14:editId="78045132">
-            <wp:extent cx="5400040" cy="4305300"/>
-            <wp:effectExtent l="0" t="0" r="0" b="0"/>
-            <wp:docPr id="649319898" name="Imagen 1" descr="Texto&#10;&#10;El contenido generado por IA puede ser incorrecto."/>
+          <wp:inline distT="0" distB="0" distL="0" distR="0" wp14:anchorId="01C515F6" wp14:editId="470820F8">
+            <wp:extent cx="5400040" cy="4914265"/>
+            <wp:effectExtent l="0" t="0" r="0" b="635"/>
+            <wp:docPr id="231429037" name="Imagen 1" descr="Texto&#10;&#10;El contenido generado por IA puede ser incorrecto."/>
             <wp:cNvGraphicFramePr>
               <a:graphicFrameLocks xmlns:a="http://schemas.openxmlformats.org/drawingml/2006/main" noChangeAspect="1"/>
             </wp:cNvGraphicFramePr>
@@ -137,7 +134,7 @@
               <a:graphicData uri="http://schemas.openxmlformats.org/drawingml/2006/picture">
                 <pic:pic xmlns:pic="http://schemas.openxmlformats.org/drawingml/2006/picture">
                   <pic:nvPicPr>
-                    <pic:cNvPr id="649319898" name="Imagen 1" descr="Texto&#10;&#10;El contenido generado por IA puede ser incorrecto."/>
+                    <pic:cNvPr id="231429037" name="Imagen 1" descr="Texto&#10;&#10;El contenido generado por IA puede ser incorrecto."/>
                     <pic:cNvPicPr/>
                   </pic:nvPicPr>
                   <pic:blipFill>
@@ -149,7 +146,7 @@
                   <pic:spPr>
                     <a:xfrm>
                       <a:off x="0" y="0"/>
-                      <a:ext cx="5400040" cy="4305300"/>
+                      <a:ext cx="5400040" cy="4914265"/>
                     </a:xfrm>
                     <a:prstGeom prst="rect">
                       <a:avLst/>
@@ -164,14 +161,12 @@
     </w:p>
     <w:p>
       <w:r>
-        <w:rPr>
-          <w:noProof/>
-        </w:rPr>
+        <w:lastRenderedPageBreak/>
         <w:drawing>
-          <wp:inline distT="0" distB="0" distL="0" distR="0" wp14:anchorId="2608FA9D" wp14:editId="3981F77B">
-            <wp:extent cx="5400040" cy="3343275"/>
-            <wp:effectExtent l="0" t="0" r="0" b="9525"/>
-            <wp:docPr id="255116763" name="Imagen 1" descr="Texto&#10;&#10;El contenido generado por IA puede ser incorrecto."/>
+          <wp:inline distT="0" distB="0" distL="0" distR="0" wp14:anchorId="08F90CD6" wp14:editId="7EE507E5">
+            <wp:extent cx="5400040" cy="4033520"/>
+            <wp:effectExtent l="0" t="0" r="0" b="5080"/>
+            <wp:docPr id="895490456" name="Imagen 1" descr="Texto&#10;&#10;El contenido generado por IA puede ser incorrecto."/>
             <wp:cNvGraphicFramePr>
               <a:graphicFrameLocks xmlns:a="http://schemas.openxmlformats.org/drawingml/2006/main" noChangeAspect="1"/>
             </wp:cNvGraphicFramePr>
@@ -179,7 +174,7 @@
               <a:graphicData uri="http://schemas.openxmlformats.org/drawingml/2006/picture">
                 <pic:pic xmlns:pic="http://schemas.openxmlformats.org/drawingml/2006/picture">
                   <pic:nvPicPr>
-                    <pic:cNvPr id="255116763" name="Imagen 1" descr="Texto&#10;&#10;El contenido generado por IA puede ser incorrecto."/>
+                    <pic:cNvPr id="895490456" name="Imagen 1" descr="Texto&#10;&#10;El contenido generado por IA puede ser incorrecto."/>
                     <pic:cNvPicPr/>
                   </pic:nvPicPr>
                   <pic:blipFill>
@@ -191,7 +186,7 @@
                   <pic:spPr>
                     <a:xfrm>
                       <a:off x="0" y="0"/>
-                      <a:ext cx="5400040" cy="3343275"/>
+                      <a:ext cx="5400040" cy="4033520"/>
                     </a:xfrm>
                     <a:prstGeom prst="rect">
                       <a:avLst/>
@@ -215,6 +210,16 @@
       </w:r>
       <w:r>
         <w:t xml:space="preserve"> un estado para almacenar las reservas y un useEffect para pedirlas al servidor en cuanto cargue la página.</w:t>
+      </w:r>
+    </w:p>
+    <w:p>
+      <w:r>
+        <w:t>He añadido useNavigate de react-router-dom para que el botón funcione sin recargar la página.</w:t>
+      </w:r>
+    </w:p>
+    <w:p>
+      <w:r>
+        <w:t>El botón está justo al inicio del contenedor principal, así siempre será lo primero que vea el usuario para poder salir de la vista.</w:t>
       </w:r>
     </w:p>
     <w:p>
@@ -353,6 +358,45 @@
     </w:p>
     <w:p>
       <w:r>
+        <w:drawing>
+          <wp:inline distT="0" distB="0" distL="0" distR="0" wp14:anchorId="1748CFD5" wp14:editId="444D8551">
+            <wp:extent cx="5400040" cy="2080260"/>
+            <wp:effectExtent l="0" t="0" r="0" b="0"/>
+            <wp:docPr id="1501516341" name="Imagen 1" descr="Texto&#10;&#10;El contenido generado por IA puede ser incorrecto."/>
+            <wp:cNvGraphicFramePr>
+              <a:graphicFrameLocks xmlns:a="http://schemas.openxmlformats.org/drawingml/2006/main" noChangeAspect="1"/>
+            </wp:cNvGraphicFramePr>
+            <a:graphic xmlns:a="http://schemas.openxmlformats.org/drawingml/2006/main">
+              <a:graphicData uri="http://schemas.openxmlformats.org/drawingml/2006/picture">
+                <pic:pic xmlns:pic="http://schemas.openxmlformats.org/drawingml/2006/picture">
+                  <pic:nvPicPr>
+                    <pic:cNvPr id="1501516341" name="Imagen 1" descr="Texto&#10;&#10;El contenido generado por IA puede ser incorrecto."/>
+                    <pic:cNvPicPr/>
+                  </pic:nvPicPr>
+                  <pic:blipFill>
+                    <a:blip r:embed="rId12"/>
+                    <a:stretch>
+                      <a:fillRect/>
+                    </a:stretch>
+                  </pic:blipFill>
+                  <pic:spPr>
+                    <a:xfrm>
+                      <a:off x="0" y="0"/>
+                      <a:ext cx="5400040" cy="2080260"/>
+                    </a:xfrm>
+                    <a:prstGeom prst="rect">
+                      <a:avLst/>
+                    </a:prstGeom>
+                  </pic:spPr>
+                </pic:pic>
+              </a:graphicData>
+            </a:graphic>
+          </wp:inline>
+        </w:drawing>
+      </w:r>
+    </w:p>
+    <w:p>
+      <w:r>
         <w:t>Añado los estilos</w:t>
       </w:r>
     </w:p>
@@ -377,7 +421,7 @@
                     <pic:cNvPicPr/>
                   </pic:nvPicPr>
                   <pic:blipFill>
-                    <a:blip r:embed="rId12"/>
+                    <a:blip r:embed="rId13"/>
                     <a:stretch>
                       <a:fillRect/>
                     </a:stretch>
@@ -403,6 +447,7 @@
         <w:rPr>
           <w:noProof/>
         </w:rPr>
+        <w:lastRenderedPageBreak/>
         <w:drawing>
           <wp:inline distT="0" distB="0" distL="0" distR="0" wp14:anchorId="070896C1" wp14:editId="2F4BEAFF">
             <wp:extent cx="5400040" cy="796290"/>
@@ -419,7 +464,7 @@
                     <pic:cNvPicPr/>
                   </pic:nvPicPr>
                   <pic:blipFill>
-                    <a:blip r:embed="rId13"/>
+                    <a:blip r:embed="rId14"/>
                     <a:stretch>
                       <a:fillRect/>
                     </a:stretch>
@@ -450,7 +495,6 @@
         <w:rPr>
           <w:noProof/>
         </w:rPr>
-        <w:lastRenderedPageBreak/>
         <w:drawing>
           <wp:inline distT="0" distB="0" distL="0" distR="0" wp14:anchorId="7F9864B5" wp14:editId="36E609B4">
             <wp:extent cx="5400040" cy="2687955"/>
@@ -467,7 +511,7 @@
                     <pic:cNvPicPr/>
                   </pic:nvPicPr>
                   <pic:blipFill>
-                    <a:blip r:embed="rId14"/>
+                    <a:blip r:embed="rId15"/>
                     <a:stretch>
                       <a:fillRect/>
                     </a:stretch>
@@ -603,7 +647,7 @@
                     <pic:cNvPicPr/>
                   </pic:nvPicPr>
                   <pic:blipFill>
-                    <a:blip r:embed="rId15"/>
+                    <a:blip r:embed="rId16"/>
                     <a:stretch>
                       <a:fillRect/>
                     </a:stretch>
@@ -717,6 +761,7 @@
           <w:b/>
           <w:bCs/>
         </w:rPr>
+        <w:lastRenderedPageBreak/>
         <w:t>Interacción</w:t>
       </w:r>
       <w:r>
@@ -728,7 +773,6 @@
         <w:rPr>
           <w:noProof/>
         </w:rPr>
-        <w:lastRenderedPageBreak/>
         <w:drawing>
           <wp:inline distT="0" distB="0" distL="0" distR="0" wp14:anchorId="1386DA6B" wp14:editId="5F7C4439">
             <wp:extent cx="5400040" cy="1152525"/>
@@ -745,7 +789,7 @@
                     <pic:cNvPicPr/>
                   </pic:nvPicPr>
                   <pic:blipFill>
-                    <a:blip r:embed="rId16"/>
+                    <a:blip r:embed="rId17"/>
                     <a:stretch>
                       <a:fillRect/>
                     </a:stretch>
@@ -792,7 +836,7 @@
                     <pic:cNvPicPr/>
                   </pic:nvPicPr>
                   <pic:blipFill>
-                    <a:blip r:embed="rId17"/>
+                    <a:blip r:embed="rId18"/>
                     <a:stretch>
                       <a:fillRect/>
                     </a:stretch>
@@ -834,7 +878,7 @@
                     <pic:cNvPicPr/>
                   </pic:nvPicPr>
                   <pic:blipFill>
-                    <a:blip r:embed="rId18"/>
+                    <a:blip r:embed="rId19"/>
                     <a:stretch>
                       <a:fillRect/>
                     </a:stretch>
@@ -881,7 +925,7 @@
                     <pic:cNvPicPr/>
                   </pic:nvPicPr>
                   <pic:blipFill>
-                    <a:blip r:embed="rId19"/>
+                    <a:blip r:embed="rId20"/>
                     <a:stretch>
                       <a:fillRect/>
                     </a:stretch>
@@ -929,7 +973,7 @@
                     <pic:cNvPicPr/>
                   </pic:nvPicPr>
                   <pic:blipFill>
-                    <a:blip r:embed="rId20"/>
+                    <a:blip r:embed="rId21"/>
                     <a:stretch>
                       <a:fillRect/>
                     </a:stretch>
@@ -952,14 +996,16 @@
     </w:p>
     <w:p>
       <w:r>
-        <w:rPr>
-          <w:noProof/>
-        </w:rPr>
+        <w:t>Si quieres cancelar la reserva</w:t>
+      </w:r>
+    </w:p>
+    <w:p>
+      <w:r>
         <w:drawing>
-          <wp:inline distT="0" distB="0" distL="0" distR="0" wp14:anchorId="241D9650" wp14:editId="1E1C36B5">
-            <wp:extent cx="1448002" cy="428685"/>
-            <wp:effectExtent l="0" t="0" r="0" b="9525"/>
-            <wp:docPr id="916906190" name="Imagen 1"/>
+          <wp:inline distT="0" distB="0" distL="0" distR="0" wp14:anchorId="5AC24061" wp14:editId="2676FDAD">
+            <wp:extent cx="5400040" cy="970280"/>
+            <wp:effectExtent l="0" t="0" r="0" b="1270"/>
+            <wp:docPr id="1945141566" name="Imagen 1" descr="Interfaz de usuario gráfica&#10;&#10;El contenido generado por IA puede ser incorrecto."/>
             <wp:cNvGraphicFramePr>
               <a:graphicFrameLocks xmlns:a="http://schemas.openxmlformats.org/drawingml/2006/main" noChangeAspect="1"/>
             </wp:cNvGraphicFramePr>
@@ -967,11 +1013,11 @@
               <a:graphicData uri="http://schemas.openxmlformats.org/drawingml/2006/picture">
                 <pic:pic xmlns:pic="http://schemas.openxmlformats.org/drawingml/2006/picture">
                   <pic:nvPicPr>
-                    <pic:cNvPr id="916906190" name=""/>
+                    <pic:cNvPr id="1945141566" name="Imagen 1" descr="Interfaz de usuario gráfica&#10;&#10;El contenido generado por IA puede ser incorrecto."/>
                     <pic:cNvPicPr/>
                   </pic:nvPicPr>
                   <pic:blipFill>
-                    <a:blip r:embed="rId21"/>
+                    <a:blip r:embed="rId22"/>
                     <a:stretch>
                       <a:fillRect/>
                     </a:stretch>
@@ -979,7 +1025,7 @@
                   <pic:spPr>
                     <a:xfrm>
                       <a:off x="0" y="0"/>
-                      <a:ext cx="1448002" cy="428685"/>
+                      <a:ext cx="5400040" cy="970280"/>
                     </a:xfrm>
                     <a:prstGeom prst="rect">
                       <a:avLst/>
@@ -990,6 +1036,288 @@
             </a:graphic>
           </wp:inline>
         </w:drawing>
+      </w:r>
+    </w:p>
+    <w:p>
+      <w:r>
+        <w:drawing>
+          <wp:inline distT="0" distB="0" distL="0" distR="0" wp14:anchorId="19BEF3A1" wp14:editId="4D95186A">
+            <wp:extent cx="943107" cy="333422"/>
+            <wp:effectExtent l="0" t="0" r="0" b="9525"/>
+            <wp:docPr id="1180407993" name="Imagen 1"/>
+            <wp:cNvGraphicFramePr>
+              <a:graphicFrameLocks xmlns:a="http://schemas.openxmlformats.org/drawingml/2006/main" noChangeAspect="1"/>
+            </wp:cNvGraphicFramePr>
+            <a:graphic xmlns:a="http://schemas.openxmlformats.org/drawingml/2006/main">
+              <a:graphicData uri="http://schemas.openxmlformats.org/drawingml/2006/picture">
+                <pic:pic xmlns:pic="http://schemas.openxmlformats.org/drawingml/2006/picture">
+                  <pic:nvPicPr>
+                    <pic:cNvPr id="1180407993" name=""/>
+                    <pic:cNvPicPr/>
+                  </pic:nvPicPr>
+                  <pic:blipFill>
+                    <a:blip r:embed="rId23"/>
+                    <a:stretch>
+                      <a:fillRect/>
+                    </a:stretch>
+                  </pic:blipFill>
+                  <pic:spPr>
+                    <a:xfrm>
+                      <a:off x="0" y="0"/>
+                      <a:ext cx="943107" cy="333422"/>
+                    </a:xfrm>
+                    <a:prstGeom prst="rect">
+                      <a:avLst/>
+                    </a:prstGeom>
+                  </pic:spPr>
+                </pic:pic>
+              </a:graphicData>
+            </a:graphic>
+          </wp:inline>
+        </w:drawing>
+      </w:r>
+    </w:p>
+    <w:p>
+      <w:r>
+        <w:drawing>
+          <wp:inline distT="0" distB="0" distL="0" distR="0" wp14:anchorId="2D4871A2" wp14:editId="4F3C200E">
+            <wp:extent cx="4334480" cy="1438476"/>
+            <wp:effectExtent l="0" t="0" r="0" b="9525"/>
+            <wp:docPr id="175488724" name="Imagen 1"/>
+            <wp:cNvGraphicFramePr>
+              <a:graphicFrameLocks xmlns:a="http://schemas.openxmlformats.org/drawingml/2006/main" noChangeAspect="1"/>
+            </wp:cNvGraphicFramePr>
+            <a:graphic xmlns:a="http://schemas.openxmlformats.org/drawingml/2006/main">
+              <a:graphicData uri="http://schemas.openxmlformats.org/drawingml/2006/picture">
+                <pic:pic xmlns:pic="http://schemas.openxmlformats.org/drawingml/2006/picture">
+                  <pic:nvPicPr>
+                    <pic:cNvPr id="175488724" name=""/>
+                    <pic:cNvPicPr/>
+                  </pic:nvPicPr>
+                  <pic:blipFill>
+                    <a:blip r:embed="rId24"/>
+                    <a:stretch>
+                      <a:fillRect/>
+                    </a:stretch>
+                  </pic:blipFill>
+                  <pic:spPr>
+                    <a:xfrm>
+                      <a:off x="0" y="0"/>
+                      <a:ext cx="4334480" cy="1438476"/>
+                    </a:xfrm>
+                    <a:prstGeom prst="rect">
+                      <a:avLst/>
+                    </a:prstGeom>
+                  </pic:spPr>
+                </pic:pic>
+              </a:graphicData>
+            </a:graphic>
+          </wp:inline>
+        </w:drawing>
+      </w:r>
+    </w:p>
+    <w:p>
+      <w:r>
+        <w:drawing>
+          <wp:inline distT="0" distB="0" distL="0" distR="0" wp14:anchorId="7FF25C41" wp14:editId="5A961E88">
+            <wp:extent cx="4372585" cy="1505160"/>
+            <wp:effectExtent l="0" t="0" r="9525" b="0"/>
+            <wp:docPr id="1303267512" name="Imagen 1" descr="Interfaz de usuario gráfica, Texto, Aplicación&#10;&#10;El contenido generado por IA puede ser incorrecto."/>
+            <wp:cNvGraphicFramePr>
+              <a:graphicFrameLocks xmlns:a="http://schemas.openxmlformats.org/drawingml/2006/main" noChangeAspect="1"/>
+            </wp:cNvGraphicFramePr>
+            <a:graphic xmlns:a="http://schemas.openxmlformats.org/drawingml/2006/main">
+              <a:graphicData uri="http://schemas.openxmlformats.org/drawingml/2006/picture">
+                <pic:pic xmlns:pic="http://schemas.openxmlformats.org/drawingml/2006/picture">
+                  <pic:nvPicPr>
+                    <pic:cNvPr id="1303267512" name="Imagen 1" descr="Interfaz de usuario gráfica, Texto, Aplicación&#10;&#10;El contenido generado por IA puede ser incorrecto."/>
+                    <pic:cNvPicPr/>
+                  </pic:nvPicPr>
+                  <pic:blipFill>
+                    <a:blip r:embed="rId25"/>
+                    <a:stretch>
+                      <a:fillRect/>
+                    </a:stretch>
+                  </pic:blipFill>
+                  <pic:spPr>
+                    <a:xfrm>
+                      <a:off x="0" y="0"/>
+                      <a:ext cx="4372585" cy="1505160"/>
+                    </a:xfrm>
+                    <a:prstGeom prst="rect">
+                      <a:avLst/>
+                    </a:prstGeom>
+                  </pic:spPr>
+                </pic:pic>
+              </a:graphicData>
+            </a:graphic>
+          </wp:inline>
+        </w:drawing>
+      </w:r>
+    </w:p>
+    <w:p>
+      <w:r>
+        <w:rPr>
+          <w:noProof/>
+        </w:rPr>
+        <mc:AlternateContent>
+          <mc:Choice Requires="wps">
+            <w:drawing>
+              <wp:anchor distT="0" distB="0" distL="114300" distR="114300" simplePos="0" relativeHeight="251659264" behindDoc="0" locked="0" layoutInCell="1" allowOverlap="1" wp14:anchorId="4E87E759" wp14:editId="59F18EFC">
+                <wp:simplePos x="0" y="0"/>
+                <wp:positionH relativeFrom="column">
+                  <wp:posOffset>-99060</wp:posOffset>
+                </wp:positionH>
+                <wp:positionV relativeFrom="paragraph">
+                  <wp:posOffset>461645</wp:posOffset>
+                </wp:positionV>
+                <wp:extent cx="5581650" cy="257175"/>
+                <wp:effectExtent l="0" t="0" r="0" b="9525"/>
+                <wp:wrapNone/>
+                <wp:docPr id="878161380" name="Rectángulo 1"/>
+                <wp:cNvGraphicFramePr/>
+                <a:graphic xmlns:a="http://schemas.openxmlformats.org/drawingml/2006/main">
+                  <a:graphicData uri="http://schemas.microsoft.com/office/word/2010/wordprocessingShape">
+                    <wps:wsp>
+                      <wps:cNvSpPr/>
+                      <wps:spPr>
+                        <a:xfrm>
+                          <a:off x="0" y="0"/>
+                          <a:ext cx="5581650" cy="257175"/>
+                        </a:xfrm>
+                        <a:prstGeom prst="rect">
+                          <a:avLst/>
+                        </a:prstGeom>
+                        <a:solidFill>
+                          <a:schemeClr val="accent2">
+                            <a:alpha val="50000"/>
+                          </a:schemeClr>
+                        </a:solidFill>
+                        <a:ln>
+                          <a:noFill/>
+                        </a:ln>
+                      </wps:spPr>
+                      <wps:style>
+                        <a:lnRef idx="0">
+                          <a:scrgbClr r="0" g="0" b="0"/>
+                        </a:lnRef>
+                        <a:fillRef idx="0">
+                          <a:scrgbClr r="0" g="0" b="0"/>
+                        </a:fillRef>
+                        <a:effectRef idx="0">
+                          <a:scrgbClr r="0" g="0" b="0"/>
+                        </a:effectRef>
+                        <a:fontRef idx="minor">
+                          <a:schemeClr val="lt1"/>
+                        </a:fontRef>
+                      </wps:style>
+                      <wps:bodyPr rot="0" spcFirstLastPara="0" vertOverflow="overflow" horzOverflow="overflow" vert="horz" wrap="square" lIns="91440" tIns="45720" rIns="91440" bIns="45720" numCol="1" spcCol="0" rtlCol="0" fromWordArt="0" anchor="ctr" anchorCtr="0" forceAA="0" compatLnSpc="1">
+                        <a:prstTxWarp prst="textNoShape">
+                          <a:avLst/>
+                        </a:prstTxWarp>
+                        <a:noAutofit/>
+                      </wps:bodyPr>
+                    </wps:wsp>
+                  </a:graphicData>
+                </a:graphic>
+              </wp:anchor>
+            </w:drawing>
+          </mc:Choice>
+          <mc:Fallback>
+            <w:pict>
+              <v:rect w14:anchorId="794A6368" id="Rectángulo 1" o:spid="_x0000_s1026" style="position:absolute;margin-left:-7.8pt;margin-top:36.35pt;width:439.5pt;height:20.25pt;z-index:251659264;visibility:visible;mso-wrap-style:square;mso-wrap-distance-left:9pt;mso-wrap-distance-top:0;mso-wrap-distance-right:9pt;mso-wrap-distance-bottom:0;mso-position-horizontal:absolute;mso-position-horizontal-relative:text;mso-position-vertical:absolute;mso-position-vertical-relative:text;v-text-anchor:middle" o:gfxdata="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" fillcolor="#e97132 [3205]" stroked="f">
+                <v:fill opacity="32896f"/>
+              </v:rect>
+            </w:pict>
+          </mc:Fallback>
+        </mc:AlternateContent>
+      </w:r>
+      <w:r>
+        <w:drawing>
+          <wp:inline distT="0" distB="0" distL="0" distR="0" wp14:anchorId="2A7985F6" wp14:editId="117A5821">
+            <wp:extent cx="5400040" cy="1202690"/>
+            <wp:effectExtent l="0" t="0" r="0" b="0"/>
+            <wp:docPr id="188071981" name="Imagen 1" descr="Interfaz de usuario gráfica, Aplicación&#10;&#10;El contenido generado por IA puede ser incorrecto."/>
+            <wp:cNvGraphicFramePr>
+              <a:graphicFrameLocks xmlns:a="http://schemas.openxmlformats.org/drawingml/2006/main" noChangeAspect="1"/>
+            </wp:cNvGraphicFramePr>
+            <a:graphic xmlns:a="http://schemas.openxmlformats.org/drawingml/2006/main">
+              <a:graphicData uri="http://schemas.openxmlformats.org/drawingml/2006/picture">
+                <pic:pic xmlns:pic="http://schemas.openxmlformats.org/drawingml/2006/picture">
+                  <pic:nvPicPr>
+                    <pic:cNvPr id="188071981" name="Imagen 1" descr="Interfaz de usuario gráfica, Aplicación&#10;&#10;El contenido generado por IA puede ser incorrecto."/>
+                    <pic:cNvPicPr/>
+                  </pic:nvPicPr>
+                  <pic:blipFill>
+                    <a:blip r:embed="rId26"/>
+                    <a:stretch>
+                      <a:fillRect/>
+                    </a:stretch>
+                  </pic:blipFill>
+                  <pic:spPr>
+                    <a:xfrm>
+                      <a:off x="0" y="0"/>
+                      <a:ext cx="5400040" cy="1202690"/>
+                    </a:xfrm>
+                    <a:prstGeom prst="rect">
+                      <a:avLst/>
+                    </a:prstGeom>
+                  </pic:spPr>
+                </pic:pic>
+              </a:graphicData>
+            </a:graphic>
+          </wp:inline>
+        </w:drawing>
+      </w:r>
+    </w:p>
+    <w:p>
+      <w:r>
+        <w:lastRenderedPageBreak/>
+        <w:t>Y en la BBDD se cancela</w:t>
+      </w:r>
+    </w:p>
+    <w:p>
+      <w:r>
+        <w:drawing>
+          <wp:inline distT="0" distB="0" distL="0" distR="0" wp14:anchorId="75DE06D0" wp14:editId="3D23B688">
+            <wp:extent cx="5400040" cy="1052830"/>
+            <wp:effectExtent l="0" t="0" r="0" b="0"/>
+            <wp:docPr id="1401198664" name="Imagen 1"/>
+            <wp:cNvGraphicFramePr>
+              <a:graphicFrameLocks xmlns:a="http://schemas.openxmlformats.org/drawingml/2006/main" noChangeAspect="1"/>
+            </wp:cNvGraphicFramePr>
+            <a:graphic xmlns:a="http://schemas.openxmlformats.org/drawingml/2006/main">
+              <a:graphicData uri="http://schemas.openxmlformats.org/drawingml/2006/picture">
+                <pic:pic xmlns:pic="http://schemas.openxmlformats.org/drawingml/2006/picture">
+                  <pic:nvPicPr>
+                    <pic:cNvPr id="1401198664" name=""/>
+                    <pic:cNvPicPr/>
+                  </pic:nvPicPr>
+                  <pic:blipFill>
+                    <a:blip r:embed="rId27"/>
+                    <a:stretch>
+                      <a:fillRect/>
+                    </a:stretch>
+                  </pic:blipFill>
+                  <pic:spPr>
+                    <a:xfrm>
+                      <a:off x="0" y="0"/>
+                      <a:ext cx="5400040" cy="1052830"/>
+                    </a:xfrm>
+                    <a:prstGeom prst="rect">
+                      <a:avLst/>
+                    </a:prstGeom>
+                  </pic:spPr>
+                </pic:pic>
+              </a:graphicData>
+            </a:graphic>
+          </wp:inline>
+        </w:drawing>
+      </w:r>
+    </w:p>
+    <w:p>
+      <w:r>
+        <w:t>Y en la vista de user se ve así.</w:t>
       </w:r>
     </w:p>
     <w:p>
@@ -1010,7 +1338,7 @@
                     <pic:cNvPicPr/>
                   </pic:nvPicPr>
                   <pic:blipFill>
-                    <a:blip r:embed="rId22"/>
+                    <a:blip r:embed="rId28"/>
                     <a:stretch>
                       <a:fillRect/>
                     </a:stretch>
@@ -1054,7 +1382,7 @@
                     <pic:cNvPicPr/>
                   </pic:nvPicPr>
                   <pic:blipFill>
-                    <a:blip r:embed="rId23"/>
+                    <a:blip r:embed="rId29"/>
                     <a:stretch>
                       <a:fillRect/>
                     </a:stretch>
@@ -1098,7 +1426,7 @@
                     <pic:cNvPicPr/>
                   </pic:nvPicPr>
                   <pic:blipFill>
-                    <a:blip r:embed="rId24"/>
+                    <a:blip r:embed="rId30"/>
                     <a:stretch>
                       <a:fillRect/>
                     </a:stretch>
@@ -1107,6 +1435,138 @@
                     <a:xfrm>
                       <a:off x="0" y="0"/>
                       <a:ext cx="5400040" cy="1064260"/>
+                    </a:xfrm>
+                    <a:prstGeom prst="rect">
+                      <a:avLst/>
+                    </a:prstGeom>
+                  </pic:spPr>
+                </pic:pic>
+              </a:graphicData>
+            </a:graphic>
+          </wp:inline>
+        </w:drawing>
+      </w:r>
+    </w:p>
+    <w:p>
+      <w:r>
+        <w:t>Lo añado a la rama principal</w:t>
+      </w:r>
+    </w:p>
+    <w:p>
+      <w:r>
+        <w:drawing>
+          <wp:inline distT="0" distB="0" distL="0" distR="0" wp14:anchorId="4D4DAC37" wp14:editId="2767837A">
+            <wp:extent cx="5400040" cy="119380"/>
+            <wp:effectExtent l="0" t="0" r="0" b="0"/>
+            <wp:docPr id="2025269811" name="Imagen 1"/>
+            <wp:cNvGraphicFramePr>
+              <a:graphicFrameLocks xmlns:a="http://schemas.openxmlformats.org/drawingml/2006/main" noChangeAspect="1"/>
+            </wp:cNvGraphicFramePr>
+            <a:graphic xmlns:a="http://schemas.openxmlformats.org/drawingml/2006/main">
+              <a:graphicData uri="http://schemas.openxmlformats.org/drawingml/2006/picture">
+                <pic:pic xmlns:pic="http://schemas.openxmlformats.org/drawingml/2006/picture">
+                  <pic:nvPicPr>
+                    <pic:cNvPr id="2025269811" name=""/>
+                    <pic:cNvPicPr/>
+                  </pic:nvPicPr>
+                  <pic:blipFill>
+                    <a:blip r:embed="rId31"/>
+                    <a:stretch>
+                      <a:fillRect/>
+                    </a:stretch>
+                  </pic:blipFill>
+                  <pic:spPr>
+                    <a:xfrm>
+                      <a:off x="0" y="0"/>
+                      <a:ext cx="5400040" cy="119380"/>
+                    </a:xfrm>
+                    <a:prstGeom prst="rect">
+                      <a:avLst/>
+                    </a:prstGeom>
+                  </pic:spPr>
+                </pic:pic>
+              </a:graphicData>
+            </a:graphic>
+          </wp:inline>
+        </w:drawing>
+      </w:r>
+    </w:p>
+    <w:p>
+      <w:r>
+        <w:t>Lo añado a git</w:t>
+      </w:r>
+    </w:p>
+    <w:p>
+      <w:r>
+        <w:drawing>
+          <wp:inline distT="0" distB="0" distL="0" distR="0" wp14:anchorId="6685ED78" wp14:editId="7EA33C57">
+            <wp:extent cx="5400040" cy="532765"/>
+            <wp:effectExtent l="0" t="0" r="0" b="635"/>
+            <wp:docPr id="2049135354" name="Imagen 1"/>
+            <wp:cNvGraphicFramePr>
+              <a:graphicFrameLocks xmlns:a="http://schemas.openxmlformats.org/drawingml/2006/main" noChangeAspect="1"/>
+            </wp:cNvGraphicFramePr>
+            <a:graphic xmlns:a="http://schemas.openxmlformats.org/drawingml/2006/main">
+              <a:graphicData uri="http://schemas.openxmlformats.org/drawingml/2006/picture">
+                <pic:pic xmlns:pic="http://schemas.openxmlformats.org/drawingml/2006/picture">
+                  <pic:nvPicPr>
+                    <pic:cNvPr id="2049135354" name=""/>
+                    <pic:cNvPicPr/>
+                  </pic:nvPicPr>
+                  <pic:blipFill>
+                    <a:blip r:embed="rId32"/>
+                    <a:stretch>
+                      <a:fillRect/>
+                    </a:stretch>
+                  </pic:blipFill>
+                  <pic:spPr>
+                    <a:xfrm>
+                      <a:off x="0" y="0"/>
+                      <a:ext cx="5400040" cy="532765"/>
+                    </a:xfrm>
+                    <a:prstGeom prst="rect">
+                      <a:avLst/>
+                    </a:prstGeom>
+                  </pic:spPr>
+                </pic:pic>
+              </a:graphicData>
+            </a:graphic>
+          </wp:inline>
+        </w:drawing>
+      </w:r>
+    </w:p>
+    <w:p>
+      <w:r>
+        <w:t>Añado el commit</w:t>
+      </w:r>
+    </w:p>
+    <w:p>
+      <w:r>
+        <w:drawing>
+          <wp:inline distT="0" distB="0" distL="0" distR="0" wp14:anchorId="34DBAB6C" wp14:editId="0B375238">
+            <wp:extent cx="5400040" cy="1054735"/>
+            <wp:effectExtent l="0" t="0" r="0" b="0"/>
+            <wp:docPr id="873340512" name="Imagen 1"/>
+            <wp:cNvGraphicFramePr>
+              <a:graphicFrameLocks xmlns:a="http://schemas.openxmlformats.org/drawingml/2006/main" noChangeAspect="1"/>
+            </wp:cNvGraphicFramePr>
+            <a:graphic xmlns:a="http://schemas.openxmlformats.org/drawingml/2006/main">
+              <a:graphicData uri="http://schemas.openxmlformats.org/drawingml/2006/picture">
+                <pic:pic xmlns:pic="http://schemas.openxmlformats.org/drawingml/2006/picture">
+                  <pic:nvPicPr>
+                    <pic:cNvPr id="873340512" name=""/>
+                    <pic:cNvPicPr/>
+                  </pic:nvPicPr>
+                  <pic:blipFill>
+                    <a:blip r:embed="rId33"/>
+                    <a:stretch>
+                      <a:fillRect/>
+                    </a:stretch>
+                  </pic:blipFill>
+                  <pic:spPr>
+                    <a:xfrm>
+                      <a:off x="0" y="0"/>
+                      <a:ext cx="5400040" cy="1054735"/>
                     </a:xfrm>
                     <a:prstGeom prst="rect">
                       <a:avLst/>
@@ -1974,7 +2434,6 @@
   <w:style w:type="character" w:default="1" w:styleId="Fuentedeprrafopredeter">
     <w:name w:val="Default Paragraph Font"/>
     <w:uiPriority w:val="1"/>
-    <w:semiHidden/>
     <w:unhideWhenUsed/>
   </w:style>
   <w:style w:type="table" w:default="1" w:styleId="Tablanormal">

</xml_diff>